<commit_message>
to download at home
</commit_message>
<xml_diff>
--- a/week1/dataScienceProfile.docx
+++ b/week1/dataScienceProfile.docx
@@ -6,6 +6,17 @@
       <w:r>
         <w:t>Sam Robinson Profile:</w:t>
       </w:r>
+    </w:p>
+    <w:p>
+      <w:bookmarkStart w:id="0" w:name="_GoBack"/>
+      <w:bookmarkEnd w:id="0"/>
+    </w:p>
+    <w:p>
+      <w:r>
+        <w:t>My day job is a product manager of a mobile game team. While I find my math, statistics and data visualization skills are fine they aren’t on the same level as something I do day in and day out like programming, domain expertise and communicating.</w:t>
+      </w:r>
+    </w:p>
+    <w:p>
       <w:r>
         <w:br/>
         <w:t xml:space="preserve">Software Engineering: </w:t>
@@ -13,16 +24,14 @@
       <w:r>
         <w:t>5</w:t>
       </w:r>
-      <w:bookmarkStart w:id="0" w:name="_GoBack"/>
-      <w:bookmarkEnd w:id="0"/>
       <w:r>
         <w:br/>
-        <w:t>Math: 3</w:t>
-      </w:r>
-    </w:p>
-    <w:p>
-      <w:r>
-        <w:t>Statistics: 3</w:t>
+        <w:t>Math: 2</w:t>
+      </w:r>
+    </w:p>
+    <w:p>
+      <w:r>
+        <w:t>Statistics: 2</w:t>
       </w:r>
     </w:p>
     <w:p>
@@ -42,7 +51,7 @@
     </w:p>
     <w:p>
       <w:r>
-        <w:t>Data visualization: 3</w:t>
+        <w:t>Data visualization: 4</w:t>
       </w:r>
     </w:p>
     <w:sectPr>

</xml_diff>